<commit_message>
presensi tampilan admin, surat kartu suami / istri
</commit_message>
<xml_diff>
--- a/frontend/web/templates/surat_usulan_kenaikan_pangkat.docx
+++ b/frontend/web/templates/surat_usulan_kenaikan_pangkat.docx
@@ -619,7 +619,23 @@
               <w:rPr>
                 <w:rFonts w:ascii="Arial" w:hAnsi="Arial" w:cs="Arial"/>
               </w:rPr>
-              <w:t>) berkas</w:t>
+              <w:t>)</w:t>
+            </w:r>
+          </w:p>
+          <w:p>
+            <w:pPr>
+              <w:ind w:hanging="112"/>
+              <w:jc w:val="both"/>
+              <w:rPr>
+                <w:rFonts w:ascii="Arial" w:hAnsi="Arial" w:cs="Arial"/>
+                <w:lang w:val="id-ID"/>
+              </w:rPr>
+            </w:pPr>
+            <w:r>
+              <w:rPr>
+                <w:rFonts w:ascii="Arial" w:hAnsi="Arial" w:cs="Arial"/>
+              </w:rPr>
+              <w:t>${hal_surat}</w:t>
             </w:r>
           </w:p>
           <w:p>
@@ -631,39 +647,6 @@
                 <w:lang w:val="id-ID"/>
               </w:rPr>
             </w:pPr>
-            <w:r>
-              <w:rPr>
-                <w:rFonts w:ascii="Arial" w:hAnsi="Arial" w:cs="Arial"/>
-                <w:lang w:val="id-ID"/>
-              </w:rPr>
-              <w:t xml:space="preserve">Usulan Kenaikan Pangkat </w:t>
-            </w:r>
-            <w:r>
-              <w:rPr>
-                <w:rFonts w:ascii="Arial" w:hAnsi="Arial" w:cs="Arial"/>
-              </w:rPr>
-              <w:t xml:space="preserve">      </w:t>
-            </w:r>
-            <w:r>
-              <w:rPr>
-                <w:rFonts w:ascii="Arial" w:hAnsi="Arial" w:cs="Arial"/>
-                <w:lang w:val="id-ID"/>
-              </w:rPr>
-              <w:t xml:space="preserve">Per 1 </w:t>
-            </w:r>
-            <w:r>
-              <w:rPr>
-                <w:rFonts w:ascii="Arial" w:hAnsi="Arial" w:cs="Arial"/>
-              </w:rPr>
-              <w:t>Oktober  2021</w:t>
-            </w:r>
-            <w:r>
-              <w:rPr>
-                <w:rFonts w:ascii="Arial" w:hAnsi="Arial" w:cs="Arial"/>
-                <w:lang w:val="id-ID"/>
-              </w:rPr>
-              <w:t xml:space="preserve"> dari Badan Penelitian dan Pengembangan.</w:t>
-            </w:r>
           </w:p>
         </w:tc>
         <w:tc>

</xml_diff>